<commit_message>
Little bit of writeup
</commit_message>
<xml_diff>
--- a/Writeup/Sam Poirier NEA.docx
+++ b/Writeup/Sam Poirier NEA.docx
@@ -15082,7 +15082,7 @@
                 </mc:Choice>
                 <mc:Fallback>
                   <w:pict>
-                    <v:shapetype w14:anchorId="00052710" id="_x0000_t66" coordsize="21600,21600" o:spt="66" adj="5400,5400" path="m@0,l@0@1,21600@1,21600@2@0@2@0,21600,,10800xe">
+                    <v:shapetype w14:anchorId="33C7BB0B" id="_x0000_t66" coordsize="21600,21600" o:spt="66" adj="5400,5400" path="m@0,l@0@1,21600@1,21600@2@0@2@0,21600,,10800xe">
                       <v:stroke joinstyle="miter"/>
                       <v:formulas>
                         <v:f eqn="val #0"/>
@@ -15235,7 +15235,7 @@
                 </mc:Choice>
                 <mc:Fallback>
                   <w:pict>
-                    <v:shape w14:anchorId="047BB6A9" id="Arrow: Left 34" o:spid="_x0000_s1026" type="#_x0000_t66" style="width:40.6pt;height:15.95pt;visibility:visible;mso-wrap-style:square;mso-left-percent:-10001;mso-top-percent:-10001;mso-position-horizontal:absolute;mso-position-horizontal-relative:char;mso-position-vertical:absolute;mso-position-vertical-relative:line;mso-left-percent:-10001;mso-top-percent:-10001;v-text-anchor:middle" o:gfxdata="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" adj="4243" fillcolor="#4f81bd [3204]" strokecolor="#243f60 [1604]" strokeweight="2pt">
+                    <v:shape w14:anchorId="1DE6B884" id="Arrow: Left 34" o:spid="_x0000_s1026" type="#_x0000_t66" style="width:40.6pt;height:15.95pt;visibility:visible;mso-wrap-style:square;mso-left-percent:-10001;mso-top-percent:-10001;mso-position-horizontal:absolute;mso-position-horizontal-relative:char;mso-position-vertical:absolute;mso-position-vertical-relative:line;mso-left-percent:-10001;mso-top-percent:-10001;v-text-anchor:middle" o:gfxdata="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" adj="4243" fillcolor="#4f81bd [3204]" strokecolor="#243f60 [1604]" strokeweight="2pt">
                       <w10:anchorlock/>
                     </v:shape>
                   </w:pict>
@@ -17227,9 +17227,40 @@
       <w:bookmarkEnd w:id="49"/>
     </w:p>
     <w:p>
+      <w:pPr>
+        <w:pStyle w:val="Heading3"/>
+      </w:pPr>
+      <w:r>
+        <w:t>2.4.1 Client Classes</w:t>
+      </w:r>
+    </w:p>
+    <w:p>
+      <w:pPr>
+        <w:rPr>
+          <w:lang w:val="en-US"/>
+        </w:rPr>
+      </w:pPr>
       <w:bookmarkStart w:id="50" w:name="_GoBack"/>
       <w:bookmarkEnd w:id="50"/>
     </w:p>
+    <w:p>
+      <w:pPr>
+        <w:pStyle w:val="Heading3"/>
+      </w:pPr>
+      <w:r>
+        <w:t>2.4.2 Server Classes</w:t>
+      </w:r>
+    </w:p>
+    <w:p/>
+    <w:p>
+      <w:pPr>
+        <w:pStyle w:val="Heading3"/>
+      </w:pPr>
+      <w:r>
+        <w:t>2.4.3 Generic Classes</w:t>
+      </w:r>
+    </w:p>
+    <w:p/>
     <w:p>
       <w:pPr>
         <w:pStyle w:val="Heading2"/>
@@ -17635,7 +17666,7 @@
           </mc:Choice>
           <mc:Fallback>
             <w:pict>
-              <v:shapetype w14:anchorId="2A8E1F3B" id="_x0000_t88" coordsize="21600,21600" o:spt="88" adj="1800,10800" path="m,qx10800@0l10800@2qy21600@11,10800@3l10800@1qy,21600e" filled="f">
+              <v:shapetype w14:anchorId="35FA9A9B" id="_x0000_t88" coordsize="21600,21600" o:spt="88" adj="1800,10800" path="m,qx10800@0l10800@2qy21600@11,10800@3l10800@1qy,21600e" filled="f">
                 <v:formulas>
                   <v:f eqn="val #0"/>
                   <v:f eqn="sum 21600 0 #0"/>
@@ -23072,7 +23103,7 @@
 </file>
 
 <file path=customXml/itemProps1.xml><?xml version="1.0" encoding="utf-8"?>
-<ds:datastoreItem xmlns:ds="http://schemas.openxmlformats.org/officeDocument/2006/customXml" ds:itemID="{3A6C7AB5-07F4-4B4B-8A6C-F1FA46694EB5}">
+<ds:datastoreItem xmlns:ds="http://schemas.openxmlformats.org/officeDocument/2006/customXml" ds:itemID="{E415DE7D-5B7C-4DEA-A608-EC43DA2EA8F9}">
   <ds:schemaRefs>
     <ds:schemaRef ds:uri="http://schemas.openxmlformats.org/officeDocument/2006/bibliography"/>
   </ds:schemaRefs>

</xml_diff>